<commit_message>
Revert "Revert "每日进度报告更新 by纪宇 7.8""
This reverts commit ddeb3cad5b0cadf6c7b3a3cbde6e867940b6fb26.
</commit_message>
<xml_diff>
--- a/3.开发阶段/第一次迭代/辅助功能/每日进度报告.docx
+++ b/3.开发阶段/第一次迭代/辅助功能/每日进度报告.docx
@@ -317,771 +317,151 @@
                 <w:rFonts w:hint="eastAsia"/>
                 <w:i w:val="0"/>
               </w:rPr>
-              <w:t>xxx</w:t>
+              <w:t>纪宇</w:t>
             </w:r>
+            <w:bookmarkStart w:id="0" w:name="_GoBack"/>
+            <w:bookmarkEnd w:id="0"/>
           </w:p>
         </w:tc>
       </w:tr>
     </w:tbl>
     <w:p/>
     <w:p/>
-    <w:tbl>
-      <w:tblPr>
-        <w:tblW w:w="8379" w:type="dxa"/>
-        <w:tblInd w:w="93" w:type="dxa"/>
-        <w:tblLook w:val="04A0" w:firstRow="1" w:lastRow="0" w:firstColumn="1" w:lastColumn="0" w:noHBand="0" w:noVBand="1"/>
-      </w:tblPr>
-      <w:tblGrid>
-        <w:gridCol w:w="1540"/>
-        <w:gridCol w:w="2160"/>
-        <w:gridCol w:w="4679"/>
-      </w:tblGrid>
-      <w:tr>
-        <w:trPr>
-          <w:trHeight w:val="285"/>
-        </w:trPr>
-        <w:tc>
-          <w:tcPr>
-            <w:tcW w:w="1540" w:type="dxa"/>
-            <w:vMerge w:val="restart"/>
-            <w:tcBorders>
-              <w:top w:val="single" w:sz="4" w:space="0" w:color="auto"/>
-              <w:left w:val="single" w:sz="4" w:space="0" w:color="auto"/>
-              <w:bottom w:val="single" w:sz="4" w:space="0" w:color="auto"/>
-              <w:right w:val="single" w:sz="4" w:space="0" w:color="auto"/>
-            </w:tcBorders>
-            <w:shd w:val="clear" w:color="000000" w:fill="95B3D7"/>
-            <w:noWrap/>
-            <w:vAlign w:val="center"/>
-            <w:hideMark/>
-          </w:tcPr>
-          <w:p>
-            <w:pPr>
-              <w:widowControl/>
-              <w:jc w:val="center"/>
-              <w:rPr>
-                <w:rFonts w:ascii="宋体" w:eastAsia="宋体" w:hAnsi="宋体" w:cs="宋体"/>
-                <w:b/>
-                <w:bCs/>
-                <w:color w:val="000000"/>
-                <w:kern w:val="0"/>
-                <w:sz w:val="24"/>
-                <w:szCs w:val="24"/>
-              </w:rPr>
-            </w:pPr>
-            <w:r>
-              <w:rPr>
-                <w:rFonts w:ascii="宋体" w:eastAsia="宋体" w:hAnsi="宋体" w:cs="宋体" w:hint="eastAsia"/>
-                <w:b/>
-                <w:bCs/>
-                <w:color w:val="000000"/>
-                <w:kern w:val="0"/>
-                <w:sz w:val="24"/>
-                <w:szCs w:val="24"/>
-              </w:rPr>
-              <w:t>基本情况</w:t>
-            </w:r>
-          </w:p>
-        </w:tc>
-        <w:tc>
-          <w:tcPr>
-            <w:tcW w:w="2160" w:type="dxa"/>
-            <w:tcBorders>
-              <w:top w:val="single" w:sz="4" w:space="0" w:color="auto"/>
-              <w:left w:val="nil"/>
-              <w:bottom w:val="single" w:sz="4" w:space="0" w:color="auto"/>
-              <w:right w:val="single" w:sz="4" w:space="0" w:color="auto"/>
-            </w:tcBorders>
-            <w:shd w:val="clear" w:color="auto" w:fill="auto"/>
-            <w:noWrap/>
-            <w:vAlign w:val="center"/>
-            <w:hideMark/>
-          </w:tcPr>
-          <w:p>
-            <w:pPr>
-              <w:widowControl/>
-              <w:jc w:val="center"/>
-              <w:rPr>
-                <w:rFonts w:ascii="宋体" w:eastAsia="宋体" w:hAnsi="宋体" w:cs="宋体"/>
-                <w:b/>
-                <w:bCs/>
-                <w:color w:val="000000"/>
-                <w:kern w:val="0"/>
-                <w:sz w:val="24"/>
-                <w:szCs w:val="24"/>
-              </w:rPr>
-            </w:pPr>
-            <w:r>
-              <w:rPr>
-                <w:rFonts w:ascii="宋体" w:eastAsia="宋体" w:hAnsi="宋体" w:cs="宋体" w:hint="eastAsia"/>
-                <w:b/>
-                <w:bCs/>
-                <w:color w:val="000000"/>
-                <w:kern w:val="0"/>
-                <w:sz w:val="24"/>
-                <w:szCs w:val="24"/>
-              </w:rPr>
-              <w:t>汇报编号</w:t>
-            </w:r>
-          </w:p>
-        </w:tc>
-        <w:tc>
-          <w:tcPr>
-            <w:tcW w:w="4679" w:type="dxa"/>
-            <w:tcBorders>
-              <w:top w:val="single" w:sz="4" w:space="0" w:color="auto"/>
-              <w:left w:val="nil"/>
-              <w:bottom w:val="single" w:sz="4" w:space="0" w:color="auto"/>
-              <w:right w:val="single" w:sz="4" w:space="0" w:color="auto"/>
-            </w:tcBorders>
-            <w:shd w:val="clear" w:color="auto" w:fill="auto"/>
-            <w:noWrap/>
-            <w:vAlign w:val="center"/>
-            <w:hideMark/>
-          </w:tcPr>
-          <w:p>
-            <w:pPr>
-              <w:widowControl/>
-              <w:jc w:val="left"/>
-              <w:rPr>
-                <w:rFonts w:ascii="宋体" w:eastAsia="宋体" w:hAnsi="宋体" w:cs="宋体"/>
-                <w:b/>
-                <w:bCs/>
-                <w:color w:val="000000"/>
-                <w:kern w:val="0"/>
-                <w:sz w:val="24"/>
-                <w:szCs w:val="24"/>
-              </w:rPr>
-            </w:pPr>
-            <w:r>
-              <w:rPr>
-                <w:rFonts w:ascii="宋体" w:eastAsia="宋体" w:hAnsi="宋体" w:cs="宋体" w:hint="eastAsia"/>
-                <w:b/>
-                <w:bCs/>
-                <w:color w:val="000000"/>
-                <w:kern w:val="0"/>
-                <w:sz w:val="24"/>
-                <w:szCs w:val="24"/>
-              </w:rPr>
-              <w:t>1</w:t>
-            </w:r>
-          </w:p>
-        </w:tc>
-      </w:tr>
-      <w:tr>
-        <w:trPr>
-          <w:trHeight w:val="285"/>
-        </w:trPr>
-        <w:tc>
-          <w:tcPr>
-            <w:tcW w:w="1540" w:type="dxa"/>
-            <w:vMerge/>
-            <w:tcBorders>
-              <w:top w:val="single" w:sz="4" w:space="0" w:color="auto"/>
-              <w:left w:val="single" w:sz="4" w:space="0" w:color="auto"/>
-              <w:bottom w:val="single" w:sz="4" w:space="0" w:color="auto"/>
-              <w:right w:val="single" w:sz="4" w:space="0" w:color="auto"/>
-            </w:tcBorders>
-            <w:vAlign w:val="center"/>
-            <w:hideMark/>
-          </w:tcPr>
-          <w:p>
-            <w:pPr>
-              <w:widowControl/>
-              <w:jc w:val="left"/>
-              <w:rPr>
-                <w:rFonts w:ascii="宋体" w:eastAsia="宋体" w:hAnsi="宋体" w:cs="宋体"/>
-                <w:b/>
-                <w:bCs/>
-                <w:color w:val="000000"/>
-                <w:kern w:val="0"/>
-                <w:sz w:val="24"/>
-                <w:szCs w:val="24"/>
-              </w:rPr>
-            </w:pPr>
-          </w:p>
-        </w:tc>
-        <w:tc>
-          <w:tcPr>
-            <w:tcW w:w="2160" w:type="dxa"/>
-            <w:tcBorders>
-              <w:top w:val="single" w:sz="4" w:space="0" w:color="auto"/>
-              <w:left w:val="nil"/>
-              <w:bottom w:val="single" w:sz="4" w:space="0" w:color="auto"/>
-              <w:right w:val="single" w:sz="4" w:space="0" w:color="auto"/>
-            </w:tcBorders>
-            <w:shd w:val="clear" w:color="auto" w:fill="auto"/>
-            <w:noWrap/>
-            <w:vAlign w:val="center"/>
-            <w:hideMark/>
-          </w:tcPr>
-          <w:p>
-            <w:pPr>
-              <w:widowControl/>
-              <w:jc w:val="center"/>
-              <w:rPr>
-                <w:rFonts w:ascii="宋体" w:eastAsia="宋体" w:hAnsi="宋体" w:cs="宋体"/>
-                <w:b/>
-                <w:bCs/>
-                <w:color w:val="000000"/>
-                <w:kern w:val="0"/>
-                <w:sz w:val="24"/>
-                <w:szCs w:val="24"/>
-              </w:rPr>
-            </w:pPr>
-            <w:r>
-              <w:rPr>
-                <w:rFonts w:ascii="宋体" w:eastAsia="宋体" w:hAnsi="宋体" w:cs="宋体" w:hint="eastAsia"/>
-                <w:b/>
-                <w:bCs/>
-                <w:color w:val="000000"/>
-                <w:kern w:val="0"/>
-                <w:sz w:val="24"/>
-                <w:szCs w:val="24"/>
-              </w:rPr>
-              <w:t>汇报日期</w:t>
-            </w:r>
-          </w:p>
-        </w:tc>
-        <w:tc>
-          <w:tcPr>
-            <w:tcW w:w="4679" w:type="dxa"/>
-            <w:tcBorders>
-              <w:top w:val="single" w:sz="4" w:space="0" w:color="auto"/>
-              <w:left w:val="nil"/>
-              <w:bottom w:val="single" w:sz="4" w:space="0" w:color="auto"/>
-              <w:right w:val="single" w:sz="4" w:space="0" w:color="auto"/>
-            </w:tcBorders>
-            <w:shd w:val="clear" w:color="auto" w:fill="auto"/>
-            <w:noWrap/>
-            <w:vAlign w:val="center"/>
-            <w:hideMark/>
-          </w:tcPr>
-          <w:p>
-            <w:pPr>
-              <w:widowControl/>
-              <w:jc w:val="left"/>
-              <w:rPr>
-                <w:rFonts w:ascii="宋体" w:eastAsia="宋体" w:hAnsi="宋体" w:cs="宋体"/>
-                <w:b/>
-                <w:bCs/>
-                <w:color w:val="000000"/>
-                <w:kern w:val="0"/>
-                <w:sz w:val="24"/>
-                <w:szCs w:val="24"/>
-              </w:rPr>
-            </w:pPr>
-          </w:p>
-        </w:tc>
-      </w:tr>
-      <w:tr>
-        <w:trPr>
-          <w:trHeight w:val="285"/>
-        </w:trPr>
-        <w:tc>
-          <w:tcPr>
-            <w:tcW w:w="1540" w:type="dxa"/>
-            <w:vMerge/>
-            <w:tcBorders>
-              <w:top w:val="single" w:sz="4" w:space="0" w:color="auto"/>
-              <w:left w:val="single" w:sz="4" w:space="0" w:color="auto"/>
-              <w:bottom w:val="single" w:sz="4" w:space="0" w:color="auto"/>
-              <w:right w:val="single" w:sz="4" w:space="0" w:color="auto"/>
-            </w:tcBorders>
-            <w:vAlign w:val="center"/>
-            <w:hideMark/>
-          </w:tcPr>
-          <w:p>
-            <w:pPr>
-              <w:widowControl/>
-              <w:jc w:val="left"/>
-              <w:rPr>
-                <w:rFonts w:ascii="宋体" w:eastAsia="宋体" w:hAnsi="宋体" w:cs="宋体"/>
-                <w:b/>
-                <w:bCs/>
-                <w:color w:val="000000"/>
-                <w:kern w:val="0"/>
-                <w:sz w:val="24"/>
-                <w:szCs w:val="24"/>
-              </w:rPr>
-            </w:pPr>
-          </w:p>
-        </w:tc>
-        <w:tc>
-          <w:tcPr>
-            <w:tcW w:w="2160" w:type="dxa"/>
-            <w:tcBorders>
-              <w:top w:val="single" w:sz="4" w:space="0" w:color="auto"/>
-              <w:left w:val="nil"/>
-              <w:bottom w:val="single" w:sz="4" w:space="0" w:color="auto"/>
-              <w:right w:val="single" w:sz="4" w:space="0" w:color="auto"/>
-            </w:tcBorders>
-            <w:shd w:val="clear" w:color="auto" w:fill="auto"/>
-            <w:noWrap/>
-            <w:vAlign w:val="center"/>
-            <w:hideMark/>
-          </w:tcPr>
-          <w:p>
-            <w:pPr>
-              <w:widowControl/>
-              <w:jc w:val="center"/>
-              <w:rPr>
-                <w:rFonts w:ascii="宋体" w:eastAsia="宋体" w:hAnsi="宋体" w:cs="宋体"/>
-                <w:b/>
-                <w:bCs/>
-                <w:color w:val="000000"/>
-                <w:kern w:val="0"/>
-                <w:sz w:val="24"/>
-                <w:szCs w:val="24"/>
-              </w:rPr>
-            </w:pPr>
-            <w:r>
-              <w:rPr>
-                <w:rFonts w:ascii="宋体" w:eastAsia="宋体" w:hAnsi="宋体" w:cs="宋体" w:hint="eastAsia"/>
-                <w:b/>
-                <w:bCs/>
-                <w:color w:val="000000"/>
-                <w:kern w:val="0"/>
-                <w:sz w:val="24"/>
-                <w:szCs w:val="24"/>
-              </w:rPr>
-              <w:t>汇报人</w:t>
-            </w:r>
-          </w:p>
-        </w:tc>
-        <w:tc>
-          <w:tcPr>
-            <w:tcW w:w="4679" w:type="dxa"/>
-            <w:tcBorders>
-              <w:top w:val="single" w:sz="4" w:space="0" w:color="auto"/>
-              <w:left w:val="nil"/>
-              <w:bottom w:val="single" w:sz="4" w:space="0" w:color="auto"/>
-              <w:right w:val="single" w:sz="4" w:space="0" w:color="auto"/>
-            </w:tcBorders>
-            <w:shd w:val="clear" w:color="auto" w:fill="auto"/>
-            <w:noWrap/>
-            <w:vAlign w:val="center"/>
-            <w:hideMark/>
-          </w:tcPr>
-          <w:p>
-            <w:pPr>
-              <w:widowControl/>
-              <w:jc w:val="left"/>
-              <w:rPr>
-                <w:rFonts w:ascii="宋体" w:eastAsia="宋体" w:hAnsi="宋体" w:cs="宋体"/>
-                <w:b/>
-                <w:bCs/>
-                <w:color w:val="000000"/>
-                <w:kern w:val="0"/>
-                <w:sz w:val="24"/>
-                <w:szCs w:val="24"/>
-              </w:rPr>
-            </w:pPr>
-          </w:p>
-        </w:tc>
-      </w:tr>
-      <w:tr>
-        <w:trPr>
-          <w:trHeight w:val="1050"/>
-        </w:trPr>
-        <w:tc>
-          <w:tcPr>
-            <w:tcW w:w="1540" w:type="dxa"/>
-            <w:tcBorders>
-              <w:top w:val="nil"/>
-              <w:left w:val="single" w:sz="4" w:space="0" w:color="auto"/>
-              <w:bottom w:val="single" w:sz="4" w:space="0" w:color="auto"/>
-              <w:right w:val="single" w:sz="4" w:space="0" w:color="auto"/>
-            </w:tcBorders>
-            <w:shd w:val="clear" w:color="000000" w:fill="95B3D7"/>
-            <w:noWrap/>
-            <w:vAlign w:val="center"/>
-            <w:hideMark/>
-          </w:tcPr>
-          <w:p>
-            <w:pPr>
-              <w:widowControl/>
-              <w:jc w:val="center"/>
-              <w:rPr>
-                <w:rFonts w:ascii="宋体" w:eastAsia="宋体" w:hAnsi="宋体" w:cs="宋体"/>
-                <w:b/>
-                <w:bCs/>
-                <w:color w:val="000000"/>
-                <w:kern w:val="0"/>
-                <w:sz w:val="24"/>
-                <w:szCs w:val="24"/>
-              </w:rPr>
-            </w:pPr>
-            <w:r>
-              <w:rPr>
-                <w:rFonts w:ascii="宋体" w:eastAsia="宋体" w:hAnsi="宋体" w:cs="宋体" w:hint="eastAsia"/>
-                <w:b/>
-                <w:bCs/>
-                <w:color w:val="000000"/>
-                <w:kern w:val="0"/>
-                <w:sz w:val="24"/>
-                <w:szCs w:val="24"/>
-              </w:rPr>
-              <w:t>已完成</w:t>
-            </w:r>
-          </w:p>
-        </w:tc>
-        <w:tc>
-          <w:tcPr>
-            <w:tcW w:w="6839" w:type="dxa"/>
-            <w:gridSpan w:val="2"/>
-            <w:tcBorders>
-              <w:top w:val="single" w:sz="4" w:space="0" w:color="auto"/>
-              <w:left w:val="nil"/>
-              <w:bottom w:val="single" w:sz="4" w:space="0" w:color="auto"/>
-              <w:right w:val="single" w:sz="4" w:space="0" w:color="auto"/>
-            </w:tcBorders>
-            <w:shd w:val="clear" w:color="auto" w:fill="auto"/>
-            <w:hideMark/>
-          </w:tcPr>
-          <w:p>
-            <w:pPr>
-              <w:widowControl/>
-              <w:jc w:val="left"/>
-              <w:rPr>
-                <w:rFonts w:ascii="宋体" w:eastAsia="宋体" w:hAnsi="宋体" w:cs="宋体" w:hint="eastAsia"/>
-                <w:b/>
-                <w:bCs/>
-                <w:color w:val="DA9694"/>
-                <w:kern w:val="0"/>
-                <w:sz w:val="22"/>
-              </w:rPr>
-            </w:pPr>
-            <w:r>
-              <w:rPr>
-                <w:rFonts w:ascii="宋体" w:eastAsia="宋体" w:hAnsi="宋体" w:cs="宋体" w:hint="eastAsia"/>
-                <w:b/>
-                <w:bCs/>
-                <w:color w:val="DA9694"/>
-                <w:kern w:val="0"/>
-                <w:sz w:val="22"/>
-              </w:rPr>
-              <w:t>（描述前一天完成的工作要点）</w:t>
-            </w:r>
-          </w:p>
-          <w:p>
-            <w:pPr>
-              <w:widowControl/>
-              <w:jc w:val="left"/>
-              <w:rPr>
-                <w:rFonts w:ascii="宋体" w:eastAsia="宋体" w:hAnsi="宋体" w:cs="宋体"/>
-                <w:b/>
-                <w:bCs/>
-                <w:kern w:val="0"/>
-                <w:sz w:val="22"/>
-              </w:rPr>
-            </w:pPr>
-            <w:bookmarkStart w:id="0" w:name="_GoBack"/>
-            <w:bookmarkEnd w:id="0"/>
-          </w:p>
-        </w:tc>
-      </w:tr>
-      <w:tr>
-        <w:trPr>
-          <w:trHeight w:val="1050"/>
-        </w:trPr>
-        <w:tc>
-          <w:tcPr>
-            <w:tcW w:w="1540" w:type="dxa"/>
-            <w:tcBorders>
-              <w:top w:val="nil"/>
-              <w:left w:val="single" w:sz="4" w:space="0" w:color="auto"/>
-              <w:bottom w:val="single" w:sz="4" w:space="0" w:color="auto"/>
-              <w:right w:val="single" w:sz="4" w:space="0" w:color="auto"/>
-            </w:tcBorders>
-            <w:shd w:val="clear" w:color="000000" w:fill="95B3D7"/>
-            <w:noWrap/>
-            <w:vAlign w:val="center"/>
-            <w:hideMark/>
-          </w:tcPr>
-          <w:p>
-            <w:pPr>
-              <w:widowControl/>
-              <w:jc w:val="center"/>
-              <w:rPr>
-                <w:rFonts w:ascii="宋体" w:eastAsia="宋体" w:hAnsi="宋体" w:cs="宋体"/>
-                <w:b/>
-                <w:bCs/>
-                <w:color w:val="000000"/>
-                <w:kern w:val="0"/>
-                <w:sz w:val="24"/>
-                <w:szCs w:val="24"/>
-              </w:rPr>
-            </w:pPr>
-            <w:r>
-              <w:rPr>
-                <w:rFonts w:ascii="宋体" w:eastAsia="宋体" w:hAnsi="宋体" w:cs="宋体" w:hint="eastAsia"/>
-                <w:b/>
-                <w:bCs/>
-                <w:color w:val="000000"/>
-                <w:kern w:val="0"/>
-                <w:sz w:val="24"/>
-                <w:szCs w:val="24"/>
-              </w:rPr>
-              <w:t>计划完成</w:t>
-            </w:r>
-          </w:p>
-        </w:tc>
-        <w:tc>
-          <w:tcPr>
-            <w:tcW w:w="6839" w:type="dxa"/>
-            <w:gridSpan w:val="2"/>
-            <w:tcBorders>
-              <w:top w:val="single" w:sz="4" w:space="0" w:color="auto"/>
-              <w:left w:val="nil"/>
-              <w:bottom w:val="single" w:sz="4" w:space="0" w:color="auto"/>
-              <w:right w:val="single" w:sz="4" w:space="0" w:color="auto"/>
-            </w:tcBorders>
-            <w:shd w:val="clear" w:color="auto" w:fill="auto"/>
-            <w:hideMark/>
-          </w:tcPr>
-          <w:p>
-            <w:pPr>
-              <w:widowControl/>
-              <w:jc w:val="left"/>
-              <w:rPr>
-                <w:rFonts w:ascii="宋体" w:eastAsia="宋体" w:hAnsi="宋体" w:cs="宋体" w:hint="eastAsia"/>
-                <w:b/>
-                <w:bCs/>
-                <w:color w:val="DA9694"/>
-                <w:kern w:val="0"/>
-                <w:sz w:val="22"/>
-              </w:rPr>
-            </w:pPr>
-            <w:r>
-              <w:rPr>
-                <w:rFonts w:ascii="宋体" w:eastAsia="宋体" w:hAnsi="宋体" w:cs="宋体" w:hint="eastAsia"/>
-                <w:b/>
-                <w:bCs/>
-                <w:color w:val="DA9694"/>
-                <w:kern w:val="0"/>
-                <w:sz w:val="22"/>
-              </w:rPr>
-              <w:t>（计划当天的工作要点）</w:t>
-            </w:r>
-          </w:p>
-          <w:p>
-            <w:pPr>
-              <w:widowControl/>
-              <w:jc w:val="left"/>
-              <w:rPr>
-                <w:rFonts w:ascii="宋体" w:eastAsia="宋体" w:hAnsi="宋体" w:cs="宋体"/>
-                <w:b/>
-                <w:bCs/>
-                <w:color w:val="DA9694"/>
-                <w:kern w:val="0"/>
-                <w:sz w:val="22"/>
-              </w:rPr>
-            </w:pPr>
-          </w:p>
-        </w:tc>
-      </w:tr>
-      <w:tr>
-        <w:trPr>
-          <w:trHeight w:val="1050"/>
-        </w:trPr>
-        <w:tc>
-          <w:tcPr>
-            <w:tcW w:w="1540" w:type="dxa"/>
-            <w:tcBorders>
-              <w:top w:val="nil"/>
-              <w:left w:val="single" w:sz="4" w:space="0" w:color="auto"/>
-              <w:bottom w:val="single" w:sz="4" w:space="0" w:color="auto"/>
-              <w:right w:val="single" w:sz="4" w:space="0" w:color="auto"/>
-            </w:tcBorders>
-            <w:shd w:val="clear" w:color="000000" w:fill="95B3D7"/>
-            <w:noWrap/>
-            <w:vAlign w:val="center"/>
-            <w:hideMark/>
-          </w:tcPr>
-          <w:p>
-            <w:pPr>
-              <w:widowControl/>
-              <w:jc w:val="center"/>
-              <w:rPr>
-                <w:rFonts w:ascii="宋体" w:eastAsia="宋体" w:hAnsi="宋体" w:cs="宋体"/>
-                <w:b/>
-                <w:bCs/>
-                <w:color w:val="000000"/>
-                <w:kern w:val="0"/>
-                <w:sz w:val="24"/>
-                <w:szCs w:val="24"/>
-              </w:rPr>
-            </w:pPr>
-            <w:r>
-              <w:rPr>
-                <w:rFonts w:ascii="宋体" w:eastAsia="宋体" w:hAnsi="宋体" w:cs="宋体" w:hint="eastAsia"/>
-                <w:b/>
-                <w:bCs/>
-                <w:color w:val="000000"/>
-                <w:kern w:val="0"/>
-                <w:sz w:val="24"/>
-                <w:szCs w:val="24"/>
-              </w:rPr>
-              <w:t>小结</w:t>
-            </w:r>
-          </w:p>
-        </w:tc>
-        <w:tc>
-          <w:tcPr>
-            <w:tcW w:w="6839" w:type="dxa"/>
-            <w:gridSpan w:val="2"/>
-            <w:tcBorders>
-              <w:top w:val="single" w:sz="4" w:space="0" w:color="auto"/>
-              <w:left w:val="nil"/>
-              <w:bottom w:val="single" w:sz="4" w:space="0" w:color="auto"/>
-              <w:right w:val="single" w:sz="4" w:space="0" w:color="auto"/>
-            </w:tcBorders>
-            <w:shd w:val="clear" w:color="auto" w:fill="auto"/>
-            <w:hideMark/>
-          </w:tcPr>
-          <w:p>
-            <w:pPr>
-              <w:widowControl/>
-              <w:jc w:val="left"/>
-              <w:rPr>
-                <w:rFonts w:ascii="宋体" w:eastAsia="宋体" w:hAnsi="宋体" w:cs="宋体" w:hint="eastAsia"/>
-                <w:b/>
-                <w:bCs/>
-                <w:color w:val="DA9694"/>
-                <w:kern w:val="0"/>
-                <w:sz w:val="22"/>
-              </w:rPr>
-            </w:pPr>
-            <w:r>
-              <w:rPr>
-                <w:rFonts w:ascii="宋体" w:eastAsia="宋体" w:hAnsi="宋体" w:cs="宋体" w:hint="eastAsia"/>
-                <w:b/>
-                <w:bCs/>
-                <w:color w:val="DA9694"/>
-                <w:kern w:val="0"/>
-                <w:sz w:val="22"/>
-              </w:rPr>
-              <w:t>（总结任务完成情况）</w:t>
-            </w:r>
-          </w:p>
-          <w:p>
-            <w:pPr>
-              <w:widowControl/>
-              <w:jc w:val="left"/>
-              <w:rPr>
-                <w:rFonts w:ascii="宋体" w:eastAsia="宋体" w:hAnsi="宋体" w:cs="宋体"/>
-                <w:b/>
-                <w:bCs/>
-                <w:color w:val="DA9694"/>
-                <w:kern w:val="0"/>
-                <w:sz w:val="22"/>
-              </w:rPr>
-            </w:pPr>
-          </w:p>
-        </w:tc>
-      </w:tr>
-      <w:tr>
-        <w:trPr>
-          <w:trHeight w:val="1050"/>
-        </w:trPr>
-        <w:tc>
-          <w:tcPr>
-            <w:tcW w:w="1540" w:type="dxa"/>
-            <w:tcBorders>
-              <w:top w:val="nil"/>
-              <w:left w:val="single" w:sz="4" w:space="0" w:color="auto"/>
-              <w:bottom w:val="single" w:sz="4" w:space="0" w:color="auto"/>
-              <w:right w:val="single" w:sz="4" w:space="0" w:color="auto"/>
-            </w:tcBorders>
-            <w:shd w:val="clear" w:color="000000" w:fill="95B3D7"/>
-            <w:vAlign w:val="center"/>
-            <w:hideMark/>
-          </w:tcPr>
-          <w:p>
-            <w:pPr>
-              <w:widowControl/>
-              <w:jc w:val="center"/>
-              <w:rPr>
-                <w:rFonts w:ascii="宋体" w:eastAsia="宋体" w:hAnsi="宋体" w:cs="宋体"/>
-                <w:b/>
-                <w:bCs/>
-                <w:color w:val="000000"/>
-                <w:kern w:val="0"/>
-                <w:sz w:val="24"/>
-                <w:szCs w:val="24"/>
-              </w:rPr>
-            </w:pPr>
-            <w:r>
-              <w:rPr>
-                <w:rFonts w:ascii="宋体" w:eastAsia="宋体" w:hAnsi="宋体" w:cs="宋体" w:hint="eastAsia"/>
-                <w:b/>
-                <w:bCs/>
-                <w:color w:val="000000"/>
-                <w:kern w:val="0"/>
-                <w:sz w:val="24"/>
-                <w:szCs w:val="24"/>
-              </w:rPr>
-              <w:t>待处理或需协调的问题</w:t>
-            </w:r>
-          </w:p>
-        </w:tc>
-        <w:tc>
-          <w:tcPr>
-            <w:tcW w:w="6839" w:type="dxa"/>
-            <w:gridSpan w:val="2"/>
-            <w:tcBorders>
-              <w:top w:val="single" w:sz="4" w:space="0" w:color="auto"/>
-              <w:left w:val="nil"/>
-              <w:bottom w:val="single" w:sz="4" w:space="0" w:color="auto"/>
-              <w:right w:val="single" w:sz="4" w:space="0" w:color="auto"/>
-            </w:tcBorders>
-            <w:shd w:val="clear" w:color="auto" w:fill="auto"/>
-            <w:hideMark/>
-          </w:tcPr>
-          <w:p>
-            <w:pPr>
-              <w:widowControl/>
-              <w:jc w:val="left"/>
-              <w:rPr>
-                <w:rFonts w:ascii="宋体" w:eastAsia="宋体" w:hAnsi="宋体" w:cs="宋体" w:hint="eastAsia"/>
-                <w:b/>
-                <w:bCs/>
-                <w:color w:val="DA9694"/>
-                <w:kern w:val="0"/>
-                <w:sz w:val="22"/>
-              </w:rPr>
-            </w:pPr>
-            <w:r>
-              <w:rPr>
-                <w:rFonts w:ascii="宋体" w:eastAsia="宋体" w:hAnsi="宋体" w:cs="宋体" w:hint="eastAsia"/>
-                <w:b/>
-                <w:bCs/>
-                <w:color w:val="DA9694"/>
-                <w:kern w:val="0"/>
-                <w:sz w:val="22"/>
-              </w:rPr>
-              <w:t>（遇到的困难）</w:t>
-            </w:r>
-          </w:p>
-          <w:p>
-            <w:pPr>
-              <w:widowControl/>
-              <w:jc w:val="left"/>
-              <w:rPr>
-                <w:rFonts w:ascii="宋体" w:eastAsia="宋体" w:hAnsi="宋体" w:cs="宋体"/>
-                <w:b/>
-                <w:bCs/>
-                <w:color w:val="DA9694"/>
-                <w:kern w:val="0"/>
-                <w:sz w:val="22"/>
-              </w:rPr>
-            </w:pPr>
-          </w:p>
-        </w:tc>
-      </w:tr>
-    </w:tbl>
-    <w:p/>
+    <w:p>
+      <w:r>
+        <w:object w:dxaOrig="8398" w:dyaOrig="5399">
+          <v:shapetype id="_x0000_t75" coordsize="21600,21600" o:spt="75" o:preferrelative="t" path="m@4@5l@4@11@9@11@9@5xe" filled="f" stroked="f">
+            <v:stroke joinstyle="miter"/>
+            <v:formulas>
+              <v:f eqn="if lineDrawn pixelLineWidth 0"/>
+              <v:f eqn="sum @0 1 0"/>
+              <v:f eqn="sum 0 0 @1"/>
+              <v:f eqn="prod @2 1 2"/>
+              <v:f eqn="prod @3 21600 pixelWidth"/>
+              <v:f eqn="prod @3 21600 pixelHeight"/>
+              <v:f eqn="sum @0 0 1"/>
+              <v:f eqn="prod @6 1 2"/>
+              <v:f eqn="prod @7 21600 pixelWidth"/>
+              <v:f eqn="sum @8 21600 0"/>
+              <v:f eqn="prod @7 21600 pixelHeight"/>
+              <v:f eqn="sum @10 21600 0"/>
+            </v:formulas>
+            <v:path o:extrusionok="f" gradientshapeok="t" o:connecttype="rect"/>
+            <o:lock v:ext="edit" aspectratio="t"/>
+          </v:shapetype>
+          <v:shape id="_x0000_i1025" type="#_x0000_t75" style="width:420pt;height:269.25pt" o:ole="">
+            <v:imagedata r:id="rId7" o:title=""/>
+          </v:shape>
+          <o:OLEObject Type="Embed" ProgID="Excel.Sheet.12" ShapeID="_x0000_i1025" DrawAspect="Content" ObjectID="_1466338285" r:id="rId8"/>
+        </w:object>
+      </w:r>
+      <w:r>
+        <w:rPr>
+          <w:rFonts w:hint="eastAsia"/>
+          <w:noProof/>
+        </w:rPr>
+        <w:t xml:space="preserve"> </w:t>
+      </w:r>
+      <w:r>
+        <w:rPr>
+          <w:noProof/>
+        </w:rPr>
+        <w:drawing>
+          <wp:inline distT="0" distB="0" distL="0" distR="0" wp14:anchorId="7AE630BC" wp14:editId="6BE8A4F7">
+            <wp:extent cx="2520000" cy="3780000"/>
+            <wp:effectExtent l="0" t="0" r="0" b="0"/>
+            <wp:docPr id="3" name="图片 3"/>
+            <wp:cNvGraphicFramePr>
+              <a:graphicFrameLocks xmlns:a="http://schemas.openxmlformats.org/drawingml/2006/main" noChangeAspect="1"/>
+            </wp:cNvGraphicFramePr>
+            <a:graphic xmlns:a="http://schemas.openxmlformats.org/drawingml/2006/main">
+              <a:graphicData uri="http://schemas.openxmlformats.org/drawingml/2006/picture">
+                <pic:pic xmlns:pic="http://schemas.openxmlformats.org/drawingml/2006/picture">
+                  <pic:nvPicPr>
+                    <pic:cNvPr id="0" name="金山手机助手截图20140707 164611.png"/>
+                    <pic:cNvPicPr/>
+                  </pic:nvPicPr>
+                  <pic:blipFill>
+                    <a:blip r:embed="rId9">
+                      <a:extLst>
+                        <a:ext uri="{28A0092B-C50C-407E-A947-70E740481C1C}">
+                          <a14:useLocalDpi xmlns:a14="http://schemas.microsoft.com/office/drawing/2010/main" val="0"/>
+                        </a:ext>
+                      </a:extLst>
+                    </a:blip>
+                    <a:stretch>
+                      <a:fillRect/>
+                    </a:stretch>
+                  </pic:blipFill>
+                  <pic:spPr>
+                    <a:xfrm>
+                      <a:off x="0" y="0"/>
+                      <a:ext cx="2520000" cy="3780000"/>
+                    </a:xfrm>
+                    <a:prstGeom prst="rect">
+                      <a:avLst/>
+                    </a:prstGeom>
+                  </pic:spPr>
+                </pic:pic>
+              </a:graphicData>
+            </a:graphic>
+          </wp:inline>
+        </w:drawing>
+      </w:r>
+      <w:r>
+        <w:rPr>
+          <w:rFonts w:hint="eastAsia"/>
+          <w:noProof/>
+        </w:rPr>
+        <w:t xml:space="preserve"> </w:t>
+      </w:r>
+      <w:r>
+        <w:rPr>
+          <w:noProof/>
+        </w:rPr>
+        <w:drawing>
+          <wp:inline distT="0" distB="0" distL="0" distR="0" wp14:anchorId="5FDC3A22" wp14:editId="1EAF035E">
+            <wp:extent cx="2520000" cy="3779998"/>
+            <wp:effectExtent l="0" t="0" r="0" b="0"/>
+            <wp:docPr id="4" name="图片 4"/>
+            <wp:cNvGraphicFramePr>
+              <a:graphicFrameLocks xmlns:a="http://schemas.openxmlformats.org/drawingml/2006/main" noChangeAspect="1"/>
+            </wp:cNvGraphicFramePr>
+            <a:graphic xmlns:a="http://schemas.openxmlformats.org/drawingml/2006/main">
+              <a:graphicData uri="http://schemas.openxmlformats.org/drawingml/2006/picture">
+                <pic:pic xmlns:pic="http://schemas.openxmlformats.org/drawingml/2006/picture">
+                  <pic:nvPicPr>
+                    <pic:cNvPr id="0" name="金山手机助手截图20140707 164656.png"/>
+                    <pic:cNvPicPr/>
+                  </pic:nvPicPr>
+                  <pic:blipFill>
+                    <a:blip r:embed="rId10">
+                      <a:extLst>
+                        <a:ext uri="{28A0092B-C50C-407E-A947-70E740481C1C}">
+                          <a14:useLocalDpi xmlns:a14="http://schemas.microsoft.com/office/drawing/2010/main" val="0"/>
+                        </a:ext>
+                      </a:extLst>
+                    </a:blip>
+                    <a:stretch>
+                      <a:fillRect/>
+                    </a:stretch>
+                  </pic:blipFill>
+                  <pic:spPr>
+                    <a:xfrm>
+                      <a:off x="0" y="0"/>
+                      <a:ext cx="2520000" cy="3779998"/>
+                    </a:xfrm>
+                    <a:prstGeom prst="rect">
+                      <a:avLst/>
+                    </a:prstGeom>
+                  </pic:spPr>
+                </pic:pic>
+              </a:graphicData>
+            </a:graphic>
+          </wp:inline>
+        </w:drawing>
+      </w:r>
+    </w:p>
     <w:p/>
     <w:p/>
     <w:sectPr>
@@ -1539,6 +919,31 @@
       <w:szCs w:val="18"/>
     </w:rPr>
   </w:style>
+  <w:style w:type="paragraph" w:styleId="a6">
+    <w:name w:val="Balloon Text"/>
+    <w:basedOn w:val="a"/>
+    <w:link w:val="Char1"/>
+    <w:uiPriority w:val="99"/>
+    <w:semiHidden/>
+    <w:unhideWhenUsed/>
+    <w:rsid w:val="007B7235"/>
+    <w:rPr>
+      <w:sz w:val="18"/>
+      <w:szCs w:val="18"/>
+    </w:rPr>
+  </w:style>
+  <w:style w:type="character" w:customStyle="1" w:styleId="Char1">
+    <w:name w:val="批注框文本 Char"/>
+    <w:basedOn w:val="a0"/>
+    <w:link w:val="a6"/>
+    <w:uiPriority w:val="99"/>
+    <w:semiHidden/>
+    <w:rsid w:val="007B7235"/>
+    <w:rPr>
+      <w:sz w:val="18"/>
+      <w:szCs w:val="18"/>
+    </w:rPr>
+  </w:style>
 </w:styles>
 </file>
 
@@ -1944,6 +1349,31 @@
     <w:link w:val="a5"/>
     <w:uiPriority w:val="99"/>
     <w:rsid w:val="002F658F"/>
+    <w:rPr>
+      <w:sz w:val="18"/>
+      <w:szCs w:val="18"/>
+    </w:rPr>
+  </w:style>
+  <w:style w:type="paragraph" w:styleId="a6">
+    <w:name w:val="Balloon Text"/>
+    <w:basedOn w:val="a"/>
+    <w:link w:val="Char1"/>
+    <w:uiPriority w:val="99"/>
+    <w:semiHidden/>
+    <w:unhideWhenUsed/>
+    <w:rsid w:val="007B7235"/>
+    <w:rPr>
+      <w:sz w:val="18"/>
+      <w:szCs w:val="18"/>
+    </w:rPr>
+  </w:style>
+  <w:style w:type="character" w:customStyle="1" w:styleId="Char1">
+    <w:name w:val="批注框文本 Char"/>
+    <w:basedOn w:val="a0"/>
+    <w:link w:val="a6"/>
+    <w:uiPriority w:val="99"/>
+    <w:semiHidden/>
+    <w:rsid w:val="007B7235"/>
     <w:rPr>
       <w:sz w:val="18"/>
       <w:szCs w:val="18"/>

</xml_diff>